<commit_message>
fix the way to create additional reports (save formatting) and fixed the macro in Excel
</commit_message>
<xml_diff>
--- a/reports/БЗ Круглый стол_456.docx
+++ b/reports/БЗ Круглый стол_456.docx
@@ -10,6 +10,8 @@
           <w:b/>
         </w:rPr>
       </w:pPr>
+      <w:bookmarkStart w:id="0" w:name="_GoBack"/>
+      <w:bookmarkEnd w:id="0"/>
       <w:r>
         <w:rPr>
           <w:rFonts w:cs="Times New Roman"/>
@@ -117,32 +119,14 @@
           <w:b/>
           <w:highlight w:val="yellow"/>
         </w:rPr>
-        <w:t xml:space="preserve">Бюджет – округление в большую сторону суммы чека до </w:t>
-      </w:r>
-      <w:proofErr w:type="spellStart"/>
+        <w:t>Бюджет – округление в большую сторону суммы чека до тыс.руб.</w:t>
+      </w:r>
       <w:r>
         <w:rPr>
           <w:rFonts w:cs="Times New Roman"/>
           <w:b/>
           <w:highlight w:val="yellow"/>
         </w:rPr>
-        <w:t>тыс.руб</w:t>
-      </w:r>
-      <w:proofErr w:type="spellEnd"/>
-      <w:r>
-        <w:rPr>
-          <w:rFonts w:cs="Times New Roman"/>
-          <w:b/>
-          <w:highlight w:val="yellow"/>
-        </w:rPr>
-        <w:t>.</w:t>
-      </w:r>
-      <w:r>
-        <w:rPr>
-          <w:rFonts w:cs="Times New Roman"/>
-          <w:b/>
-          <w:highlight w:val="yellow"/>
-        </w:rPr>
         <w:t xml:space="preserve"> (столбец 5)</w:t>
       </w:r>
     </w:p>
@@ -185,23 +169,7 @@
           <w:b/>
         </w:rPr>
         <w:lastRenderedPageBreak/>
-        <w:t>ООО «</w:t>
-      </w:r>
-      <w:proofErr w:type="spellStart"/>
-      <w:r>
-        <w:rPr>
-          <w:rFonts w:cs="Times New Roman"/>
-          <w:b/>
-        </w:rPr>
-        <w:t>Альфасигма</w:t>
-      </w:r>
-      <w:proofErr w:type="spellEnd"/>
-      <w:r>
-        <w:rPr>
-          <w:rFonts w:cs="Times New Roman"/>
-          <w:b/>
-        </w:rPr>
-        <w:t xml:space="preserve"> Рус»</w:t>
+        <w:t>ООО «Альфасигма Рус»</w:t>
       </w:r>
     </w:p>
     <w:p>
@@ -244,85 +212,77 @@
           <w:rFonts w:cs="Times New Roman"/>
           <w:b/>
         </w:rPr>
-        <w:t>о проведении мероприятия с целью повышения информированности и сбора данных об эффективности лечения, нежелательных реакциях по препарату «Альфазокс»</w:t>
-      </w:r>
-      <w:r>
-        <w:rPr>
-          <w:rFonts w:cs="Times New Roman"/>
-          <w:b/>
-        </w:rPr>
-      </w:r>
-      <w:r>
-        <w:rPr>
-          <w:rFonts w:cs="Times New Roman"/>
-          <w:b/>
-        </w:rPr>
-      </w:r>
-      <w:r>
-        <w:rPr>
-          <w:rFonts w:cs="Times New Roman"/>
-          <w:b/>
-        </w:rPr>
-      </w:r>
-      <w:r>
-        <w:rPr>
-          <w:rFonts w:cs="Times New Roman"/>
-          <w:b/>
-        </w:rPr>
-      </w:r>
-      <w:r>
-        <w:rPr>
-          <w:rFonts w:cs="Times New Roman"/>
-          <w:b/>
-        </w:rPr>
-      </w:r>
-      <w:r>
-        <w:rPr>
-          <w:rFonts w:cs="Times New Roman"/>
-          <w:b/>
-        </w:rPr>
-      </w:r>
-      <w:r>
-        <w:rPr>
-          <w:rFonts w:cs="Times New Roman"/>
-          <w:b/>
-        </w:rPr>
-      </w:r>
-      <w:r>
-        <w:rPr>
-          <w:rFonts w:cs="Times New Roman"/>
-          <w:b/>
-          <w:highlight w:val="yellow"/>
-        </w:rPr>
-      </w:r>
-      <w:r>
-        <w:rPr>
-          <w:rFonts w:cs="Times New Roman"/>
-          <w:b/>
-          <w:highlight w:val="yellow"/>
-        </w:rPr>
-      </w:r>
-      <w:r>
-        <w:rPr>
-          <w:rFonts w:cs="Times New Roman"/>
-          <w:b/>
-          <w:highlight w:val="yellow"/>
-          <w:lang w:val="en-US"/>
-        </w:rPr>
-      </w:r>
-      <w:r>
-        <w:rPr>
-          <w:rFonts w:cs="Times New Roman"/>
-          <w:b/>
-          <w:highlight w:val="yellow"/>
-        </w:rPr>
-      </w:r>
-      <w:r>
-        <w:rPr>
-          <w:rFonts w:cs="Times New Roman"/>
-          <w:b/>
-          <w:highlight w:val="yellow"/>
-        </w:rPr>
+        <w:t>о</w:t>
+      </w:r>
+      <w:r>
+        <w:rPr>
+          <w:rFonts w:cs="Times New Roman"/>
+          <w:b/>
+        </w:rPr>
+        <w:t xml:space="preserve"> проведени</w:t>
+      </w:r>
+      <w:r>
+        <w:rPr>
+          <w:rFonts w:cs="Times New Roman"/>
+          <w:b/>
+        </w:rPr>
+        <w:t>и</w:t>
+      </w:r>
+      <w:r>
+        <w:rPr>
+          <w:rFonts w:cs="Times New Roman"/>
+          <w:b/>
+        </w:rPr>
+        <w:t xml:space="preserve"> </w:t>
+      </w:r>
+      <w:r>
+        <w:rPr>
+          <w:rFonts w:cs="Times New Roman"/>
+          <w:b/>
+        </w:rPr>
+        <w:t>мероприятия</w:t>
+      </w:r>
+      <w:r>
+        <w:rPr>
+          <w:rFonts w:cs="Times New Roman"/>
+          <w:b/>
+        </w:rPr>
+        <w:t xml:space="preserve"> </w:t>
+      </w:r>
+      <w:r>
+        <w:rPr>
+          <w:rFonts w:cs="Times New Roman"/>
+          <w:b/>
+        </w:rPr>
+        <w:t xml:space="preserve">с целью повышения информированности и </w:t>
+      </w:r>
+      <w:r>
+        <w:rPr>
+          <w:rFonts w:cs="Times New Roman"/>
+          <w:b/>
+        </w:rPr>
+        <w:t xml:space="preserve">сбора данных об эффективности лечения, нежелательных реакциях по препарату </w:t>
+      </w:r>
+      <w:r>
+        <w:rPr>
+          <w:rFonts w:cs="Times New Roman"/>
+          <w:b/>
+        </w:rPr>
+        <w:t>«</w:t>
+      </w:r>
+      <w:r>
+        <w:rPr>
+          <w:rFonts w:cs="Times New Roman"/>
+          <w:b/>
+        </w:rPr>
+        <w:t>Альфазокс</w:t>
+      </w:r>
+      <w:r>
+        <w:rPr>
+          <w:rFonts w:cs="Times New Roman"/>
+          <w:b/>
+        </w:rPr>
+        <w:t>»</w:t>
       </w:r>
     </w:p>
     <w:p>
@@ -340,72 +300,22 @@
           <w:rFonts w:cs="Times New Roman"/>
           <w:b/>
         </w:rPr>
-        <w:t>г. Москва                                                               Дата составления «01 февраля 2025 г.»</w:t>
-      </w:r>
-      <w:r>
-        <w:rPr>
-          <w:rFonts w:cs="Times New Roman"/>
-          <w:b/>
-          <w:highlight w:val="green"/>
-        </w:rPr>
-      </w:r>
-      <w:r>
-        <w:rPr>
-          <w:rFonts w:cs="Times New Roman"/>
-          <w:b/>
-          <w:highlight w:val="green"/>
+        <w:t>г. Москва                                                               Дата составления «</w:t>
+      </w:r>
+      <w:r>
+        <w:rPr>
+          <w:rFonts w:cs="Times New Roman"/>
+          <w:b/>
           <w:u w:val="single"/>
         </w:rPr>
-      </w:r>
-      <w:r>
-        <w:rPr>
-          <w:rFonts w:cs="Times New Roman"/>
-          <w:b/>
-          <w:highlight w:val="green"/>
-          <w:u w:val="single"/>
-        </w:rPr>
-      </w:r>
-      <w:proofErr w:type="spellStart"/>
-      <w:r>
-        <w:rPr>
-          <w:rFonts w:cs="Times New Roman"/>
-          <w:b/>
-          <w:highlight w:val="green"/>
-          <w:u w:val="single"/>
-        </w:rPr>
-      </w:r>
-      <w:proofErr w:type="spellEnd"/>
-      <w:r>
-        <w:rPr>
-          <w:rFonts w:cs="Times New Roman"/>
-          <w:b/>
-          <w:highlight w:val="green"/>
-          <w:u w:val="single"/>
-        </w:rPr>
-      </w:r>
-      <w:r>
-        <w:rPr>
-          <w:rFonts w:cs="Times New Roman"/>
-          <w:b/>
-          <w:highlight w:val="green"/>
-          <w:u w:val="single"/>
-          <w:lang w:val="en-US"/>
-        </w:rPr>
-      </w:r>
-      <w:r>
-        <w:rPr>
-          <w:rFonts w:cs="Times New Roman"/>
-          <w:b/>
-          <w:highlight w:val="green"/>
-          <w:u w:val="single"/>
-        </w:rPr>
-      </w:r>
-      <w:r>
-        <w:rPr>
-          <w:rFonts w:cs="Times New Roman"/>
-          <w:b/>
-          <w:highlight w:val="green"/>
-        </w:rPr>
+        <w:t>01 февраля 2025 г.</w:t>
+      </w:r>
+      <w:r>
+        <w:rPr>
+          <w:rFonts w:cs="Times New Roman"/>
+          <w:b/>
+        </w:rPr>
+        <w:t>»</w:t>
       </w:r>
     </w:p>
     <w:p>
@@ -427,58 +337,46 @@
         <w:rPr>
           <w:rFonts w:cs="Times New Roman"/>
         </w:rPr>
-        <w:t xml:space="preserve">Установить срок проведения мероприятия: «8 февраля 2025 г.» </w:t>
+        <w:t xml:space="preserve">Установить </w:t>
       </w:r>
       <w:r>
         <w:rPr>
           <w:rFonts w:cs="Times New Roman"/>
           <w:u w:val="single"/>
         </w:rPr>
+        <w:t xml:space="preserve">срок проведения </w:t>
       </w:r>
       <w:r>
         <w:rPr>
           <w:rFonts w:cs="Times New Roman"/>
           <w:u w:val="single"/>
         </w:rPr>
-      </w:r>
-      <w:r>
-        <w:rPr>
-          <w:rFonts w:cs="Times New Roman"/>
-          <w:highlight w:val="green"/>
-        </w:rPr>
-      </w:r>
-      <w:r>
-        <w:rPr>
-          <w:rFonts w:cs="Times New Roman"/>
-          <w:highlight w:val="green"/>
+        <w:t>мероприятия</w:t>
+      </w:r>
+      <w:r>
+        <w:rPr>
+          <w:rFonts w:cs="Times New Roman"/>
+        </w:rPr>
+        <w:t>: «</w:t>
+      </w:r>
+      <w:r>
+        <w:rPr>
+          <w:rFonts w:cs="Times New Roman"/>
           <w:u w:val="single"/>
         </w:rPr>
-      </w:r>
-      <w:r>
-        <w:rPr>
-          <w:rFonts w:cs="Times New Roman"/>
-          <w:highlight w:val="green"/>
-          <w:u w:val="single"/>
-          <w:lang w:val="en-US"/>
-        </w:rPr>
-      </w:r>
-      <w:r>
-        <w:rPr>
-          <w:rFonts w:cs="Times New Roman"/>
-          <w:highlight w:val="green"/>
-          <w:u w:val="single"/>
-        </w:rPr>
-      </w:r>
-      <w:r>
-        <w:rPr>
-          <w:rFonts w:cs="Times New Roman"/>
-          <w:highlight w:val="green"/>
-        </w:rPr>
-      </w:r>
-      <w:r>
-        <w:rPr>
-          <w:rFonts w:cs="Times New Roman"/>
-        </w:rPr>
+        <w:t>08 февраля 2025 г.</w:t>
+      </w:r>
+      <w:r>
+        <w:rPr>
+          <w:rFonts w:cs="Times New Roman"/>
+        </w:rPr>
+        <w:t>»</w:t>
+      </w:r>
+      <w:r>
+        <w:rPr>
+          <w:rFonts w:cs="Times New Roman"/>
+        </w:rPr>
+        <w:t xml:space="preserve"> </w:t>
       </w:r>
     </w:p>
     <w:p>
@@ -494,7 +392,6 @@
         <w:rPr>
           <w:rFonts w:cs="Times New Roman"/>
           <w:color w:val="FF0000"/>
-          <w:highlight w:val="yellow"/>
         </w:rPr>
       </w:pPr>
       <w:r>
@@ -502,61 +399,33 @@
           <w:rFonts w:cs="Times New Roman"/>
           <w:u w:val="single"/>
         </w:rPr>
-        <w:t>Место проведения мероприятия «Кафе Барикадная»</w:t>
+        <w:t xml:space="preserve">Место проведения </w:t>
       </w:r>
       <w:r>
         <w:rPr>
           <w:rFonts w:cs="Times New Roman"/>
           <w:u w:val="single"/>
         </w:rPr>
-      </w:r>
-      <w:r>
-        <w:rPr>
-          <w:rFonts w:cs="Times New Roman"/>
-        </w:rPr>
-      </w:r>
-      <w:r>
-        <w:rPr>
-          <w:rFonts w:cs="Times New Roman"/>
-          <w:highlight w:val="yellow"/>
+        <w:t>мероприятия</w:t>
+      </w:r>
+      <w:r>
+        <w:rPr>
+          <w:rFonts w:cs="Times New Roman"/>
+        </w:rPr>
+        <w:t xml:space="preserve"> «</w:t>
+      </w:r>
+      <w:r>
+        <w:rPr>
+          <w:rFonts w:cs="Times New Roman"/>
           <w:u w:val="single"/>
         </w:rPr>
-      </w:r>
-      <w:r>
-        <w:rPr>
-          <w:rFonts w:cs="Times New Roman"/>
-          <w:highlight w:val="yellow"/>
-          <w:u w:val="single"/>
-          <w:lang w:val="en-US"/>
-        </w:rPr>
-      </w:r>
-      <w:r>
-        <w:rPr>
-          <w:rFonts w:cs="Times New Roman"/>
-          <w:highlight w:val="yellow"/>
-          <w:u w:val="single"/>
-        </w:rPr>
-      </w:r>
-      <w:r>
-        <w:rPr>
-          <w:rFonts w:cs="Times New Roman"/>
-          <w:highlight w:val="yellow"/>
-          <w:u w:val="single"/>
-          <w:lang w:val="en-US"/>
-        </w:rPr>
-      </w:r>
-      <w:r>
-        <w:rPr>
-          <w:rFonts w:cs="Times New Roman"/>
-          <w:highlight w:val="yellow"/>
-          <w:u w:val="single"/>
-        </w:rPr>
-      </w:r>
-      <w:r>
-        <w:rPr>
-          <w:rFonts w:cs="Times New Roman"/>
-          <w:highlight w:val="yellow"/>
-        </w:rPr>
+        <w:t>Кафе Барикадная</w:t>
+      </w:r>
+      <w:r>
+        <w:rPr>
+          <w:rFonts w:cs="Times New Roman"/>
+        </w:rPr>
+        <w:t>»</w:t>
       </w:r>
     </w:p>
     <w:p>
@@ -613,7 +482,6 @@
           <w:rFonts w:ascii="Times New Roman" w:eastAsia="TimesET" w:hAnsi="Times New Roman" w:cs="Times New Roman"/>
           <w:sz w:val="24"/>
           <w:szCs w:val="24"/>
-          <w:highlight w:val="lightGray"/>
           <w:lang w:eastAsia="en-US"/>
         </w:rPr>
       </w:pPr>
@@ -622,116 +490,94 @@
           <w:rFonts w:ascii="Times New Roman" w:eastAsia="TimesET" w:hAnsi="Times New Roman" w:cs="Times New Roman"/>
           <w:sz w:val="24"/>
           <w:szCs w:val="24"/>
-          <w:highlight w:val="lightGray"/>
           <w:lang w:eastAsia="en-US"/>
         </w:rPr>
-        <w:t xml:space="preserve">_Региональный менеджер                                                    _________Бойко А.А. </w:t>
+        <w:t>_</w:t>
       </w:r>
       <w:r>
         <w:rPr>
           <w:rFonts w:ascii="Times New Roman" w:eastAsia="TimesET" w:hAnsi="Times New Roman" w:cs="Times New Roman"/>
           <w:sz w:val="24"/>
           <w:szCs w:val="24"/>
-          <w:highlight w:val="lightGray"/>
-          <w:u w:val="single"/>
-          <w:lang w:val="en-US" w:eastAsia="en-US"/>
-        </w:rPr>
-      </w:r>
-      <w:proofErr w:type="gramStart"/>
-      <w:r>
-        <w:rPr>
-          <w:rFonts w:ascii="Times New Roman" w:eastAsia="TimesET" w:hAnsi="Times New Roman" w:cs="Times New Roman"/>
-          <w:sz w:val="24"/>
-          <w:szCs w:val="24"/>
-          <w:highlight w:val="lightGray"/>
-          <w:u w:val="single"/>
-          <w:lang w:val="en-US" w:eastAsia="en-US"/>
-        </w:rPr>
-      </w:r>
-      <w:r>
-        <w:rPr>
-          <w:rFonts w:ascii="Times New Roman" w:eastAsia="TimesET" w:hAnsi="Times New Roman" w:cs="Times New Roman"/>
-          <w:sz w:val="24"/>
-          <w:szCs w:val="24"/>
-          <w:highlight w:val="lightGray"/>
           <w:u w:val="single"/>
           <w:lang w:eastAsia="en-US"/>
         </w:rPr>
+        <w:t>Региональный менеджер</w:t>
       </w:r>
       <w:r>
         <w:rPr>
           <w:rFonts w:ascii="Times New Roman" w:eastAsia="TimesET" w:hAnsi="Times New Roman" w:cs="Times New Roman"/>
           <w:sz w:val="24"/>
           <w:szCs w:val="24"/>
-          <w:highlight w:val="lightGray"/>
-          <w:lang w:eastAsia="en-US"/>
-        </w:rPr>
-      </w:r>
-      <w:proofErr w:type="gramEnd"/>
-      <w:r>
-        <w:rPr>
-          <w:rFonts w:ascii="Times New Roman" w:eastAsia="TimesET" w:hAnsi="Times New Roman" w:cs="Times New Roman"/>
-          <w:sz w:val="24"/>
-          <w:szCs w:val="24"/>
-          <w:highlight w:val="lightGray"/>
-          <w:lang w:eastAsia="en-US"/>
-        </w:rPr>
-      </w:r>
-      <w:r>
-        <w:rPr>
-          <w:rFonts w:ascii="Times New Roman" w:eastAsia="TimesET" w:hAnsi="Times New Roman" w:cs="Times New Roman"/>
-          <w:sz w:val="24"/>
-          <w:szCs w:val="24"/>
-          <w:highlight w:val="lightGray"/>
-          <w:lang w:eastAsia="en-US"/>
-        </w:rPr>
-      </w:r>
-      <w:r>
-        <w:rPr>
-          <w:rFonts w:ascii="Times New Roman" w:eastAsia="TimesET" w:hAnsi="Times New Roman" w:cs="Times New Roman"/>
-          <w:sz w:val="24"/>
-          <w:szCs w:val="24"/>
-          <w:highlight w:val="lightGray"/>
-          <w:lang w:eastAsia="en-US"/>
-        </w:rPr>
-      </w:r>
-      <w:r>
-        <w:rPr>
-          <w:rFonts w:ascii="Times New Roman" w:eastAsia="TimesET" w:hAnsi="Times New Roman" w:cs="Times New Roman"/>
-          <w:sz w:val="24"/>
-          <w:szCs w:val="24"/>
-          <w:highlight w:val="lightGray"/>
-          <w:lang w:val="en-US" w:eastAsia="en-US"/>
-        </w:rPr>
-      </w:r>
-      <w:r>
-        <w:rPr>
-          <w:rFonts w:ascii="Times New Roman" w:eastAsia="TimesET" w:hAnsi="Times New Roman" w:cs="Times New Roman"/>
-          <w:sz w:val="24"/>
-          <w:szCs w:val="24"/>
-          <w:highlight w:val="lightGray"/>
-          <w:lang w:eastAsia="en-US"/>
-        </w:rPr>
-      </w:r>
-      <w:r>
-        <w:rPr>
-          <w:rFonts w:ascii="Times New Roman" w:eastAsia="TimesET" w:hAnsi="Times New Roman" w:cs="Times New Roman"/>
-          <w:sz w:val="24"/>
-          <w:szCs w:val="24"/>
-          <w:highlight w:val="lightGray"/>
-          <w:u w:val="single"/>
-          <w:lang w:val="en-US" w:eastAsia="en-US"/>
-        </w:rPr>
-      </w:r>
-      <w:r>
-        <w:rPr>
-          <w:rFonts w:ascii="Times New Roman" w:eastAsia="TimesET" w:hAnsi="Times New Roman" w:cs="Times New Roman"/>
-          <w:sz w:val="24"/>
-          <w:szCs w:val="24"/>
-          <w:highlight w:val="lightGray"/>
           <w:u w:val="single"/>
           <w:lang w:eastAsia="en-US"/>
         </w:rPr>
+        <w:t xml:space="preserve"> </w:t>
+      </w:r>
+      <w:r>
+        <w:rPr>
+          <w:rFonts w:ascii="Times New Roman" w:eastAsia="TimesET" w:hAnsi="Times New Roman" w:cs="Times New Roman"/>
+          <w:sz w:val="24"/>
+          <w:szCs w:val="24"/>
+          <w:lang w:eastAsia="en-US"/>
+        </w:rPr>
+        <w:t xml:space="preserve">                 </w:t>
+      </w:r>
+      <w:r>
+        <w:rPr>
+          <w:rFonts w:ascii="Times New Roman" w:eastAsia="TimesET" w:hAnsi="Times New Roman" w:cs="Times New Roman"/>
+          <w:sz w:val="24"/>
+          <w:szCs w:val="24"/>
+          <w:lang w:eastAsia="en-US"/>
+        </w:rPr>
+        <w:t xml:space="preserve">          </w:t>
+      </w:r>
+      <w:r>
+        <w:rPr>
+          <w:rFonts w:ascii="Times New Roman" w:eastAsia="TimesET" w:hAnsi="Times New Roman" w:cs="Times New Roman"/>
+          <w:sz w:val="24"/>
+          <w:szCs w:val="24"/>
+          <w:lang w:eastAsia="en-US"/>
+        </w:rPr>
+        <w:t xml:space="preserve">     </w:t>
+      </w:r>
+      <w:r>
+        <w:rPr>
+          <w:rFonts w:ascii="Times New Roman" w:eastAsia="TimesET" w:hAnsi="Times New Roman" w:cs="Times New Roman"/>
+          <w:sz w:val="24"/>
+          <w:szCs w:val="24"/>
+          <w:lang w:eastAsia="en-US"/>
+        </w:rPr>
+        <w:t xml:space="preserve">                  </w:t>
+      </w:r>
+      <w:r>
+        <w:rPr>
+          <w:rFonts w:ascii="Times New Roman" w:eastAsia="TimesET" w:hAnsi="Times New Roman" w:cs="Times New Roman"/>
+          <w:sz w:val="24"/>
+          <w:szCs w:val="24"/>
+          <w:lang w:eastAsia="en-US"/>
+        </w:rPr>
+        <w:t xml:space="preserve"> _________</w:t>
+      </w:r>
+      <w:r>
+        <w:rPr>
+          <w:rFonts w:ascii="Times New Roman" w:eastAsia="TimesET" w:hAnsi="Times New Roman" w:cs="Times New Roman"/>
+          <w:sz w:val="24"/>
+          <w:szCs w:val="24"/>
+          <w:u w:val="single"/>
+          <w:lang w:eastAsia="en-US"/>
+        </w:rPr>
+        <w:t>Бойко А.А.</w:t>
+      </w:r>
+      <w:r>
+        <w:rPr>
+          <w:rFonts w:ascii="Times New Roman" w:eastAsia="TimesET" w:hAnsi="Times New Roman" w:cs="Times New Roman"/>
+          <w:sz w:val="24"/>
+          <w:szCs w:val="24"/>
+          <w:u w:val="single"/>
+          <w:lang w:eastAsia="en-US"/>
+        </w:rPr>
+        <w:t xml:space="preserve"> </w:t>
       </w:r>
     </w:p>
     <w:p>
@@ -753,7 +599,6 @@
           <w:color w:val="FF0000"/>
           <w:sz w:val="24"/>
           <w:szCs w:val="24"/>
-          <w:highlight w:val="lightGray"/>
           <w:lang w:eastAsia="en-US"/>
         </w:rPr>
         <w:t xml:space="preserve">             </w:t>
@@ -763,19 +608,9 @@
           <w:rFonts w:ascii="Times New Roman" w:eastAsia="TimesET" w:hAnsi="Times New Roman" w:cs="Times New Roman"/>
           <w:sz w:val="24"/>
           <w:szCs w:val="24"/>
-          <w:highlight w:val="lightGray"/>
           <w:lang w:eastAsia="en-US"/>
         </w:rPr>
-        <w:t>должность                                                               Ф.И.О ответственного сотрудника</w:t>
-      </w:r>
-      <w:r>
-        <w:rPr>
-          <w:rFonts w:ascii="Times New Roman" w:eastAsia="TimesET" w:hAnsi="Times New Roman" w:cs="Times New Roman"/>
-          <w:sz w:val="24"/>
-          <w:szCs w:val="24"/>
-          <w:lang w:eastAsia="en-US"/>
-        </w:rPr>
-        <w:t xml:space="preserve">      </w:t>
+        <w:t xml:space="preserve">должность                                                               Ф.И.О ответственного сотрудника      </w:t>
       </w:r>
     </w:p>
     <w:p>
@@ -823,43 +658,24 @@
           <w:sz w:val="24"/>
           <w:szCs w:val="24"/>
         </w:rPr>
-        <w:t>Обсуждение на тему «Обсуждение условий сотрудничества»</w:t>
+        <w:t>Обсуждение на тему «</w:t>
       </w:r>
       <w:r>
         <w:rPr>
           <w:rFonts w:ascii="Times New Roman" w:hAnsi="Times New Roman" w:cs="Times New Roman"/>
           <w:sz w:val="24"/>
           <w:szCs w:val="24"/>
-          <w:highlight w:val="yellow"/>
           <w:u w:val="single"/>
         </w:rPr>
+        <w:t>Обсуждение условий сотрудничества</w:t>
       </w:r>
       <w:r>
         <w:rPr>
           <w:rFonts w:ascii="Times New Roman" w:hAnsi="Times New Roman" w:cs="Times New Roman"/>
           <w:sz w:val="24"/>
           <w:szCs w:val="24"/>
-          <w:highlight w:val="yellow"/>
-          <w:u w:val="single"/>
-          <w:lang w:val="en-US"/>
-        </w:rPr>
-      </w:r>
-      <w:r>
-        <w:rPr>
-          <w:rFonts w:ascii="Times New Roman" w:hAnsi="Times New Roman" w:cs="Times New Roman"/>
-          <w:sz w:val="24"/>
-          <w:szCs w:val="24"/>
-          <w:highlight w:val="yellow"/>
-          <w:u w:val="single"/>
-        </w:rPr>
-      </w:r>
-      <w:r>
-        <w:rPr>
-          <w:rFonts w:ascii="Times New Roman" w:hAnsi="Times New Roman" w:cs="Times New Roman"/>
-          <w:sz w:val="24"/>
-          <w:szCs w:val="24"/>
-          <w:highlight w:val="yellow"/>
-        </w:rPr>
+        </w:rPr>
+        <w:t>»</w:t>
       </w:r>
     </w:p>
     <w:p>
@@ -946,33 +762,7 @@
                 <w:u w:val="single"/>
                 <w:lang w:val="ru-RU"/>
               </w:rPr>
-              <w:t>ООО «</w:t>
-            </w:r>
-            <w:proofErr w:type="spellStart"/>
-            <w:r>
-              <w:rPr>
-                <w:rFonts w:cs="Times New Roman"/>
-                <w:u w:val="single"/>
-                <w:lang w:val="ru-RU"/>
-              </w:rPr>
-              <w:t>Альфасигма</w:t>
-            </w:r>
-            <w:proofErr w:type="spellEnd"/>
-            <w:r>
-              <w:rPr>
-                <w:rFonts w:cs="Times New Roman"/>
-                <w:u w:val="single"/>
-                <w:lang w:val="ru-RU"/>
-              </w:rPr>
-              <w:t xml:space="preserve"> Рус</w:t>
-            </w:r>
-            <w:r>
-              <w:rPr>
-                <w:rFonts w:cs="Times New Roman"/>
-                <w:u w:val="single"/>
-                <w:lang w:val="ru-RU"/>
-              </w:rPr>
-              <w:t>»</w:t>
+              <w:t>ООО «Альфасигма Рус»</w:t>
             </w:r>
           </w:p>
         </w:tc>
@@ -994,13 +784,11 @@
               <w:jc w:val="both"/>
               <w:rPr>
                 <w:rFonts w:cs="Times New Roman"/>
-                <w:highlight w:val="lightGray"/>
               </w:rPr>
             </w:pPr>
             <w:r>
               <w:rPr>
                 <w:rFonts w:cs="Times New Roman"/>
-                <w:highlight w:val="lightGray"/>
               </w:rPr>
               <w:t>1</w:t>
             </w:r>
@@ -1022,13 +810,11 @@
               <w:jc w:val="both"/>
               <w:rPr>
                 <w:rFonts w:cs="Times New Roman"/>
-                <w:highlight w:val="lightGray"/>
               </w:rPr>
             </w:pPr>
             <w:r>
               <w:rPr>
                 <w:rFonts w:cs="Times New Roman"/>
-                <w:highlight w:val="lightGray"/>
               </w:rPr>
               <w:t>Бойко А.А.</w:t>
             </w:r>
@@ -1247,6 +1033,9 @@
         </w:tc>
       </w:tr>
       <w:tr>
+        <w:trPr>
+          <w:trHeight w:val="434"/>
+        </w:trPr>
         <w:tc>
           <w:tcPr>
             <w:tcW w:w="426" w:type="dxa"/>
@@ -1289,29 +1078,13 @@
               <w:jc w:val="both"/>
               <w:rPr>
                 <w:rFonts w:cs="Times New Roman"/>
-                <w:highlight w:val="yellow"/>
               </w:rPr>
             </w:pPr>
             <w:r>
               <w:rPr>
                 <w:rFonts w:cs="Times New Roman"/>
-                <w:highlight w:val="yellow"/>
               </w:rPr>
               <w:t>Иванов И.А.</w:t>
-            </w:r>
-            <w:proofErr w:type="spellStart"/>
-            <w:r>
-              <w:rPr>
-                <w:rFonts w:cs="Times New Roman"/>
-                <w:highlight w:val="yellow"/>
-              </w:rPr>
-            </w:r>
-            <w:proofErr w:type="spellEnd"/>
-            <w:r>
-              <w:rPr>
-                <w:rFonts w:cs="Times New Roman"/>
-                <w:highlight w:val="yellow"/>
-              </w:rPr>
             </w:r>
           </w:p>
         </w:tc>
@@ -1331,35 +1104,13 @@
               <w:jc w:val="both"/>
               <w:rPr>
                 <w:rFonts w:cs="Times New Roman"/>
-                <w:highlight w:val="yellow"/>
               </w:rPr>
             </w:pPr>
             <w:r>
               <w:rPr>
                 <w:rFonts w:cs="Times New Roman"/>
-                <w:highlight w:val="yellow"/>
               </w:rPr>
               <w:t>Менеджер</w:t>
-            </w:r>
-            <w:proofErr w:type="spellStart"/>
-            <w:r>
-              <w:rPr>
-                <w:rFonts w:cs="Times New Roman"/>
-                <w:highlight w:val="yellow"/>
-              </w:rPr>
-            </w:r>
-            <w:r>
-              <w:rPr>
-                <w:rFonts w:cs="Times New Roman"/>
-                <w:highlight w:val="yellow"/>
-              </w:rPr>
-            </w:r>
-            <w:proofErr w:type="spellEnd"/>
-            <w:r>
-              <w:rPr>
-                <w:rFonts w:cs="Times New Roman"/>
-                <w:highlight w:val="yellow"/>
-              </w:rPr>
             </w:r>
           </w:p>
         </w:tc>
@@ -1406,18 +1157,9 @@
               <w:jc w:val="both"/>
               <w:rPr>
                 <w:rFonts w:cs="Times New Roman"/>
-                <w:highlight w:val="yellow"/>
                 <w:lang w:val="ru-RU"/>
               </w:rPr>
             </w:pPr>
-            <w:r>
-              <w:rPr>
-                <w:rFonts w:cs="Times New Roman"/>
-                <w:highlight w:val="yellow"/>
-                <w:lang w:val="ru-RU"/>
-              </w:rPr>
-              <w:t>Столбец 8</w:t>
-            </w:r>
           </w:p>
         </w:tc>
         <w:tc>
@@ -1435,18 +1177,9 @@
               <w:jc w:val="center"/>
               <w:rPr>
                 <w:rFonts w:cs="Times New Roman"/>
-                <w:highlight w:val="yellow"/>
                 <w:lang w:val="ru-RU"/>
               </w:rPr>
             </w:pPr>
-            <w:r>
-              <w:rPr>
-                <w:rFonts w:cs="Times New Roman"/>
-                <w:highlight w:val="yellow"/>
-                <w:lang w:val="ru-RU"/>
-              </w:rPr>
-              <w:t>Столбец 9</w:t>
-            </w:r>
           </w:p>
         </w:tc>
       </w:tr>
@@ -1610,7 +1343,7 @@
           <w:szCs w:val="24"/>
           <w:u w:val="single"/>
         </w:rPr>
-        <w:t xml:space="preserve"> Бюджет встречи не превышает: «16000.00 рублей (Шестнадцать тысяч рублей 00 копеек)» </w:t>
+        <w:t xml:space="preserve"> Бюджет </w:t>
       </w:r>
       <w:r>
         <w:rPr>
@@ -1618,6 +1351,7 @@
           <w:sz w:val="24"/>
           <w:szCs w:val="24"/>
         </w:rPr>
+        <w:t>встречи</w:t>
       </w:r>
       <w:r>
         <w:rPr>
@@ -1625,49 +1359,32 @@
           <w:sz w:val="24"/>
           <w:szCs w:val="24"/>
         </w:rPr>
+        <w:t xml:space="preserve"> не превышает: «</w:t>
       </w:r>
       <w:r>
         <w:rPr>
           <w:rFonts w:ascii="Times New Roman" w:hAnsi="Times New Roman" w:cs="Times New Roman"/>
           <w:sz w:val="24"/>
           <w:szCs w:val="24"/>
-          <w:highlight w:val="yellow"/>
           <w:u w:val="single"/>
         </w:rPr>
+        <w:t>16000.00 рублей (Шестнадцать тысяч рублей 00 копеек)</w:t>
       </w:r>
       <w:r>
         <w:rPr>
           <w:rFonts w:ascii="Times New Roman" w:hAnsi="Times New Roman" w:cs="Times New Roman"/>
           <w:sz w:val="24"/>
           <w:szCs w:val="24"/>
-          <w:highlight w:val="yellow"/>
-          <w:u w:val="single"/>
-          <w:lang w:val="en-US"/>
-        </w:rPr>
+        </w:rPr>
+        <w:t>»</w:t>
       </w:r>
       <w:r>
         <w:rPr>
           <w:rFonts w:ascii="Times New Roman" w:hAnsi="Times New Roman" w:cs="Times New Roman"/>
           <w:sz w:val="24"/>
           <w:szCs w:val="24"/>
-          <w:highlight w:val="yellow"/>
-          <w:u w:val="single"/>
-        </w:rPr>
-      </w:r>
-      <w:r>
-        <w:rPr>
-          <w:rFonts w:ascii="Times New Roman" w:hAnsi="Times New Roman" w:cs="Times New Roman"/>
-          <w:sz w:val="24"/>
-          <w:szCs w:val="24"/>
-          <w:highlight w:val="yellow"/>
-        </w:rPr>
-      </w:r>
-      <w:r>
-        <w:rPr>
-          <w:rFonts w:ascii="Times New Roman" w:hAnsi="Times New Roman" w:cs="Times New Roman"/>
-          <w:sz w:val="24"/>
-          <w:szCs w:val="24"/>
-        </w:rPr>
+        </w:rPr>
+        <w:t xml:space="preserve"> </w:t>
       </w:r>
     </w:p>
     <w:p>
@@ -1728,53 +1445,50 @@
           <w:rFonts w:eastAsia="Times New Roman" w:cs="Times New Roman"/>
         </w:rPr>
         <w:tab/>
+      </w:r>
+      <w:r>
+        <w:rPr>
+          <w:rFonts w:eastAsia="Times New Roman" w:cs="Times New Roman"/>
+        </w:rPr>
         <w:tab/>
+      </w:r>
+      <w:r>
+        <w:rPr>
+          <w:rFonts w:eastAsia="Times New Roman" w:cs="Times New Roman"/>
+        </w:rPr>
         <w:tab/>
+      </w:r>
+      <w:r>
+        <w:rPr>
+          <w:rFonts w:eastAsia="Times New Roman" w:cs="Times New Roman"/>
+        </w:rPr>
         <w:tab/>
-        <w:t>________________________________/Бойко А.А./</w:t>
       </w:r>
       <w:r>
         <w:rPr>
           <w:rFonts w:eastAsia="Times New Roman" w:cs="Times New Roman"/>
         </w:rPr>
+        <w:t>____________</w:t>
       </w:r>
       <w:r>
         <w:rPr>
           <w:rFonts w:eastAsia="Times New Roman" w:cs="Times New Roman"/>
         </w:rPr>
+        <w:t>____________________/</w:t>
       </w:r>
       <w:r>
         <w:rPr>
           <w:rFonts w:eastAsia="Times New Roman" w:cs="Times New Roman"/>
-        </w:rPr>
+          <w:lang w:val="en-US"/>
+        </w:rPr>
+        <w:t>Бойко А.А.</w:t>
       </w:r>
       <w:r>
         <w:rPr>
           <w:rFonts w:eastAsia="Times New Roman" w:cs="Times New Roman"/>
-          <w:highlight w:val="lightGray"/>
-        </w:rPr>
-      </w:r>
-      <w:r>
-        <w:rPr>
-          <w:rFonts w:eastAsia="Times New Roman" w:cs="Times New Roman"/>
-          <w:highlight w:val="lightGray"/>
-        </w:rPr>
-      </w:r>
-      <w:r>
-        <w:rPr>
-          <w:rFonts w:eastAsia="Times New Roman" w:cs="Times New Roman"/>
-          <w:highlight w:val="lightGray"/>
-          <w:lang w:val="en-US"/>
-        </w:rPr>
-      </w:r>
-      <w:r>
-        <w:rPr>
-          <w:rFonts w:eastAsia="Times New Roman" w:cs="Times New Roman"/>
-          <w:highlight w:val="lightGray"/>
-        </w:rPr>
-      </w:r>
-      <w:bookmarkStart w:id="0" w:name="_GoBack"/>
-      <w:bookmarkEnd w:id="0"/>
+        </w:rPr>
+        <w:t>/</w:t>
+      </w:r>
     </w:p>
     <w:p>
       <w:pPr>

</xml_diff>